<commit_message>
Ajustado a numeração do RN05 para RN04 close #12
</commit_message>
<xml_diff>
--- a/Requisitos/MRN-HouseHub.docx
+++ b/Requisitos/MRN-HouseHub.docx
@@ -1,6 +1,6 @@
 
 <file path=word/document.xml><?xml version="1.0" encoding="utf-8"?>
-<w:document xmlns:wpc="http://schemas.microsoft.com/office/word/2010/wordprocessingCanvas" xmlns:cx="http://schemas.microsoft.com/office/drawing/2014/chartex" xmlns:cx1="http://schemas.microsoft.com/office/drawing/2015/9/8/chartex" xmlns:cx2="http://schemas.microsoft.com/office/drawing/2015/10/21/chartex" xmlns:cx3="http://schemas.microsoft.com/office/drawing/2016/5/9/chartex" xmlns:cx4="http://schemas.microsoft.com/office/drawing/2016/5/10/chartex" xmlns:cx5="http://schemas.microsoft.com/office/drawing/2016/5/11/chartex" xmlns:cx6="http://schemas.microsoft.com/office/drawing/2016/5/12/chartex" xmlns:cx7="http://schemas.microsoft.com/office/drawing/2016/5/13/chartex" xmlns:cx8="http://schemas.microsoft.com/office/drawing/2016/5/14/chartex" xmlns:mc="http://schemas.openxmlformats.org/markup-compatibility/2006" xmlns:aink="http://schemas.microsoft.com/office/drawing/2016/ink" xmlns:am3d="http://schemas.microsoft.com/office/drawing/2017/model3d" xmlns:o="urn:schemas-microsoft-com:office:office" xmlns:r="http://schemas.openxmlformats.org/officeDocument/2006/relationships" xmlns:m="http://schemas.openxmlformats.org/officeDocument/2006/math" xmlns:v="urn:schemas-microsoft-com:vml" xmlns:wp14="http://schemas.microsoft.com/office/word/2010/wordprocessingDrawing" xmlns:wp="http://schemas.openxmlformats.org/drawingml/2006/wordprocessingDrawing" xmlns:w10="urn:schemas-microsoft-com:office:word" xmlns:w="http://schemas.openxmlformats.org/wordprocessingml/2006/main" xmlns:w14="http://schemas.microsoft.com/office/word/2010/wordml" xmlns:w15="http://schemas.microsoft.com/office/word/2012/wordml" xmlns:w16cex="http://schemas.microsoft.com/office/word/2018/wordml/cex" xmlns:w16cid="http://schemas.microsoft.com/office/word/2016/wordml/cid" xmlns:w16="http://schemas.microsoft.com/office/word/2018/wordml" xmlns:w16sdtdh="http://schemas.microsoft.com/office/word/2020/wordml/sdtdatahash" xmlns:w16se="http://schemas.microsoft.com/office/word/2015/wordml/symex" xmlns:wpg="http://schemas.microsoft.com/office/word/2010/wordprocessingGroup" xmlns:wpi="http://schemas.microsoft.com/office/word/2010/wordprocessingInk" xmlns:wne="http://schemas.microsoft.com/office/word/2006/wordml" xmlns:wps="http://schemas.microsoft.com/office/word/2010/wordprocessingShape" mc:Ignorable="w14 w15 w16se w16cid w16 w16cex w16sdtdh wp14">
+<w:document xmlns:wpc="http://schemas.microsoft.com/office/word/2010/wordprocessingCanvas" xmlns:cx="http://schemas.microsoft.com/office/drawing/2014/chartex" xmlns:cx1="http://schemas.microsoft.com/office/drawing/2015/9/8/chartex" xmlns:cx2="http://schemas.microsoft.com/office/drawing/2015/10/21/chartex" xmlns:cx3="http://schemas.microsoft.com/office/drawing/2016/5/9/chartex" xmlns:cx4="http://schemas.microsoft.com/office/drawing/2016/5/10/chartex" xmlns:cx5="http://schemas.microsoft.com/office/drawing/2016/5/11/chartex" xmlns:cx6="http://schemas.microsoft.com/office/drawing/2016/5/12/chartex" xmlns:cx7="http://schemas.microsoft.com/office/drawing/2016/5/13/chartex" xmlns:cx8="http://schemas.microsoft.com/office/drawing/2016/5/14/chartex" xmlns:mc="http://schemas.openxmlformats.org/markup-compatibility/2006" xmlns:aink="http://schemas.microsoft.com/office/drawing/2016/ink" xmlns:am3d="http://schemas.microsoft.com/office/drawing/2017/model3d" xmlns:o="urn:schemas-microsoft-com:office:office" xmlns:oel="http://schemas.microsoft.com/office/2019/extlst" xmlns:r="http://schemas.openxmlformats.org/officeDocument/2006/relationships" xmlns:m="http://schemas.openxmlformats.org/officeDocument/2006/math" xmlns:v="urn:schemas-microsoft-com:vml" xmlns:wp14="http://schemas.microsoft.com/office/word/2010/wordprocessingDrawing" xmlns:wp="http://schemas.openxmlformats.org/drawingml/2006/wordprocessingDrawing" xmlns:w10="urn:schemas-microsoft-com:office:word" xmlns:w="http://schemas.openxmlformats.org/wordprocessingml/2006/main" xmlns:w14="http://schemas.microsoft.com/office/word/2010/wordml" xmlns:w15="http://schemas.microsoft.com/office/word/2012/wordml" xmlns:w16cex="http://schemas.microsoft.com/office/word/2018/wordml/cex" xmlns:w16cid="http://schemas.microsoft.com/office/word/2016/wordml/cid" xmlns:w16="http://schemas.microsoft.com/office/word/2018/wordml" xmlns:w16du="http://schemas.microsoft.com/office/word/2023/wordml/word16du" xmlns:w16sdtdh="http://schemas.microsoft.com/office/word/2020/wordml/sdtdatahash" xmlns:w16se="http://schemas.microsoft.com/office/word/2015/wordml/symex" xmlns:wpg="http://schemas.microsoft.com/office/word/2010/wordprocessingGroup" xmlns:wpi="http://schemas.microsoft.com/office/word/2010/wordprocessingInk" xmlns:wne="http://schemas.microsoft.com/office/word/2006/wordml" xmlns:wps="http://schemas.microsoft.com/office/word/2010/wordprocessingShape" mc:Ignorable="w14 w15 w16se w16cid w16 w16cex w16sdtdh w16du wp14">
   <w:body>
     <w:p>
       <w:pPr>
@@ -29,6 +29,7 @@
         </w:rPr>
         <w:t xml:space="preserve">: </w:t>
       </w:r>
+      <w:proofErr w:type="spellStart"/>
       <w:r>
         <w:rPr>
           <w:b/>
@@ -37,6 +38,7 @@
         </w:rPr>
         <w:t>HouseHub</w:t>
       </w:r>
+      <w:proofErr w:type="spellEnd"/>
     </w:p>
     <w:p>
       <w:pPr>
@@ -600,7 +602,7 @@
                 <w:sz w:val="32"/>
                 <w:szCs w:val="32"/>
               </w:rPr>
-              <w:t>5</w:t>
+              <w:t>4</w:t>
             </w:r>
             <w:r>
               <w:rPr>
@@ -608,15 +610,7 @@
                 <w:sz w:val="32"/>
                 <w:szCs w:val="32"/>
               </w:rPr>
-              <w:t xml:space="preserve">: </w:t>
-            </w:r>
-            <w:r>
-              <w:rPr>
-                <w:b/>
-                <w:sz w:val="32"/>
-                <w:szCs w:val="32"/>
-              </w:rPr>
-              <w:t>Atraso do aluguel</w:t>
+              <w:t>: Atraso do aluguel</w:t>
             </w:r>
           </w:p>
         </w:tc>
@@ -777,7 +771,7 @@
 </file>
 
 <file path=word/numbering.xml><?xml version="1.0" encoding="utf-8"?>
-<w:numbering xmlns:wpc="http://schemas.microsoft.com/office/word/2010/wordprocessingCanvas" xmlns:cx="http://schemas.microsoft.com/office/drawing/2014/chartex" xmlns:cx1="http://schemas.microsoft.com/office/drawing/2015/9/8/chartex" xmlns:cx2="http://schemas.microsoft.com/office/drawing/2015/10/21/chartex" xmlns:cx3="http://schemas.microsoft.com/office/drawing/2016/5/9/chartex" xmlns:cx4="http://schemas.microsoft.com/office/drawing/2016/5/10/chartex" xmlns:cx5="http://schemas.microsoft.com/office/drawing/2016/5/11/chartex" xmlns:cx6="http://schemas.microsoft.com/office/drawing/2016/5/12/chartex" xmlns:cx7="http://schemas.microsoft.com/office/drawing/2016/5/13/chartex" xmlns:cx8="http://schemas.microsoft.com/office/drawing/2016/5/14/chartex" xmlns:mc="http://schemas.openxmlformats.org/markup-compatibility/2006" xmlns:aink="http://schemas.microsoft.com/office/drawing/2016/ink" xmlns:am3d="http://schemas.microsoft.com/office/drawing/2017/model3d" xmlns:o="urn:schemas-microsoft-com:office:office" xmlns:r="http://schemas.openxmlformats.org/officeDocument/2006/relationships" xmlns:m="http://schemas.openxmlformats.org/officeDocument/2006/math" xmlns:v="urn:schemas-microsoft-com:vml" xmlns:wp14="http://schemas.microsoft.com/office/word/2010/wordprocessingDrawing" xmlns:wp="http://schemas.openxmlformats.org/drawingml/2006/wordprocessingDrawing" xmlns:w10="urn:schemas-microsoft-com:office:word" xmlns:w="http://schemas.openxmlformats.org/wordprocessingml/2006/main" xmlns:w14="http://schemas.microsoft.com/office/word/2010/wordml" xmlns:w15="http://schemas.microsoft.com/office/word/2012/wordml" xmlns:w16cex="http://schemas.microsoft.com/office/word/2018/wordml/cex" xmlns:w16cid="http://schemas.microsoft.com/office/word/2016/wordml/cid" xmlns:w16="http://schemas.microsoft.com/office/word/2018/wordml" xmlns:w16sdtdh="http://schemas.microsoft.com/office/word/2020/wordml/sdtdatahash" xmlns:w16se="http://schemas.microsoft.com/office/word/2015/wordml/symex" xmlns:wpg="http://schemas.microsoft.com/office/word/2010/wordprocessingGroup" xmlns:wpi="http://schemas.microsoft.com/office/word/2010/wordprocessingInk" xmlns:wne="http://schemas.microsoft.com/office/word/2006/wordml" xmlns:wps="http://schemas.microsoft.com/office/word/2010/wordprocessingShape" mc:Ignorable="w14 w15 w16se w16cid w16 w16cex w16sdtdh wp14">
+<w:numbering xmlns:wpc="http://schemas.microsoft.com/office/word/2010/wordprocessingCanvas" xmlns:cx="http://schemas.microsoft.com/office/drawing/2014/chartex" xmlns:cx1="http://schemas.microsoft.com/office/drawing/2015/9/8/chartex" xmlns:cx2="http://schemas.microsoft.com/office/drawing/2015/10/21/chartex" xmlns:cx3="http://schemas.microsoft.com/office/drawing/2016/5/9/chartex" xmlns:cx4="http://schemas.microsoft.com/office/drawing/2016/5/10/chartex" xmlns:cx5="http://schemas.microsoft.com/office/drawing/2016/5/11/chartex" xmlns:cx6="http://schemas.microsoft.com/office/drawing/2016/5/12/chartex" xmlns:cx7="http://schemas.microsoft.com/office/drawing/2016/5/13/chartex" xmlns:cx8="http://schemas.microsoft.com/office/drawing/2016/5/14/chartex" xmlns:mc="http://schemas.openxmlformats.org/markup-compatibility/2006" xmlns:aink="http://schemas.microsoft.com/office/drawing/2016/ink" xmlns:am3d="http://schemas.microsoft.com/office/drawing/2017/model3d" xmlns:o="urn:schemas-microsoft-com:office:office" xmlns:oel="http://schemas.microsoft.com/office/2019/extlst" xmlns:r="http://schemas.openxmlformats.org/officeDocument/2006/relationships" xmlns:m="http://schemas.openxmlformats.org/officeDocument/2006/math" xmlns:v="urn:schemas-microsoft-com:vml" xmlns:wp14="http://schemas.microsoft.com/office/word/2010/wordprocessingDrawing" xmlns:wp="http://schemas.openxmlformats.org/drawingml/2006/wordprocessingDrawing" xmlns:w10="urn:schemas-microsoft-com:office:word" xmlns:w="http://schemas.openxmlformats.org/wordprocessingml/2006/main" xmlns:w14="http://schemas.microsoft.com/office/word/2010/wordml" xmlns:w15="http://schemas.microsoft.com/office/word/2012/wordml" xmlns:w16cex="http://schemas.microsoft.com/office/word/2018/wordml/cex" xmlns:w16cid="http://schemas.microsoft.com/office/word/2016/wordml/cid" xmlns:w16="http://schemas.microsoft.com/office/word/2018/wordml" xmlns:w16du="http://schemas.microsoft.com/office/word/2023/wordml/word16du" xmlns:w16sdtdh="http://schemas.microsoft.com/office/word/2020/wordml/sdtdatahash" xmlns:w16se="http://schemas.microsoft.com/office/word/2015/wordml/symex" xmlns:wpg="http://schemas.microsoft.com/office/word/2010/wordprocessingGroup" xmlns:wpi="http://schemas.microsoft.com/office/word/2010/wordprocessingInk" xmlns:wne="http://schemas.microsoft.com/office/word/2006/wordml" xmlns:wps="http://schemas.microsoft.com/office/word/2010/wordprocessingShape" mc:Ignorable="w14 w15 w16se w16cid w16 w16cex w16sdtdh w16du wp14">
   <w:abstractNum w:abstractNumId="0" w15:restartNumberingAfterBreak="0">
     <w:nsid w:val="0145720D"/>
     <w:multiLevelType w:val="singleLevel"/>
@@ -2267,53 +2261,53 @@
       </w:pPr>
     </w:lvl>
   </w:abstractNum>
-  <w:num w:numId="1">
+  <w:num w:numId="1" w16cid:durableId="1762137698">
     <w:abstractNumId w:val="0"/>
   </w:num>
-  <w:num w:numId="2">
+  <w:num w:numId="2" w16cid:durableId="1071002610">
     <w:abstractNumId w:val="4"/>
   </w:num>
-  <w:num w:numId="3">
+  <w:num w:numId="3" w16cid:durableId="1014385914">
     <w:abstractNumId w:val="3"/>
   </w:num>
-  <w:num w:numId="4">
+  <w:num w:numId="4" w16cid:durableId="1265841839">
     <w:abstractNumId w:val="1"/>
   </w:num>
-  <w:num w:numId="5">
+  <w:num w:numId="5" w16cid:durableId="1963799042">
     <w:abstractNumId w:val="9"/>
   </w:num>
-  <w:num w:numId="6">
+  <w:num w:numId="6" w16cid:durableId="907809380">
     <w:abstractNumId w:val="11"/>
   </w:num>
-  <w:num w:numId="7">
+  <w:num w:numId="7" w16cid:durableId="1396319901">
     <w:abstractNumId w:val="5"/>
   </w:num>
-  <w:num w:numId="8">
+  <w:num w:numId="8" w16cid:durableId="868907343">
     <w:abstractNumId w:val="12"/>
   </w:num>
-  <w:num w:numId="9">
+  <w:num w:numId="9" w16cid:durableId="990839072">
     <w:abstractNumId w:val="10"/>
   </w:num>
-  <w:num w:numId="10">
+  <w:num w:numId="10" w16cid:durableId="1207329963">
     <w:abstractNumId w:val="13"/>
   </w:num>
-  <w:num w:numId="11">
+  <w:num w:numId="11" w16cid:durableId="1662464791">
     <w:abstractNumId w:val="8"/>
   </w:num>
-  <w:num w:numId="12">
+  <w:num w:numId="12" w16cid:durableId="1237662879">
     <w:abstractNumId w:val="7"/>
   </w:num>
-  <w:num w:numId="13">
+  <w:num w:numId="13" w16cid:durableId="481505845">
     <w:abstractNumId w:val="2"/>
   </w:num>
-  <w:num w:numId="14">
+  <w:num w:numId="14" w16cid:durableId="1859655156">
     <w:abstractNumId w:val="6"/>
   </w:num>
 </w:numbering>
 </file>
 
 <file path=word/styles.xml><?xml version="1.0" encoding="utf-8"?>
-<w:styles xmlns:mc="http://schemas.openxmlformats.org/markup-compatibility/2006" xmlns:r="http://schemas.openxmlformats.org/officeDocument/2006/relationships" xmlns:w="http://schemas.openxmlformats.org/wordprocessingml/2006/main" xmlns:w14="http://schemas.microsoft.com/office/word/2010/wordml" xmlns:w15="http://schemas.microsoft.com/office/word/2012/wordml" xmlns:w16cex="http://schemas.microsoft.com/office/word/2018/wordml/cex" xmlns:w16cid="http://schemas.microsoft.com/office/word/2016/wordml/cid" xmlns:w16="http://schemas.microsoft.com/office/word/2018/wordml" xmlns:w16sdtdh="http://schemas.microsoft.com/office/word/2020/wordml/sdtdatahash" xmlns:w16se="http://schemas.microsoft.com/office/word/2015/wordml/symex" mc:Ignorable="w14 w15 w16se w16cid w16 w16cex w16sdtdh">
+<w:styles xmlns:mc="http://schemas.openxmlformats.org/markup-compatibility/2006" xmlns:r="http://schemas.openxmlformats.org/officeDocument/2006/relationships" xmlns:w="http://schemas.openxmlformats.org/wordprocessingml/2006/main" xmlns:w14="http://schemas.microsoft.com/office/word/2010/wordml" xmlns:w15="http://schemas.microsoft.com/office/word/2012/wordml" xmlns:w16cex="http://schemas.microsoft.com/office/word/2018/wordml/cex" xmlns:w16cid="http://schemas.microsoft.com/office/word/2016/wordml/cid" xmlns:w16="http://schemas.microsoft.com/office/word/2018/wordml" xmlns:w16du="http://schemas.microsoft.com/office/word/2023/wordml/word16du" xmlns:w16sdtdh="http://schemas.microsoft.com/office/word/2020/wordml/sdtdatahash" xmlns:w16se="http://schemas.microsoft.com/office/word/2015/wordml/symex" mc:Ignorable="w14 w15 w16se w16cid w16 w16cex w16sdtdh w16du">
   <w:docDefaults>
     <w:rPrDefault>
       <w:rPr>
@@ -2648,6 +2642,7 @@
   <w:style w:type="character" w:default="1" w:styleId="Fontepargpadro">
     <w:name w:val="Default Paragraph Font"/>
     <w:uiPriority w:val="1"/>
+    <w:semiHidden/>
     <w:unhideWhenUsed/>
   </w:style>
   <w:style w:type="table" w:default="1" w:styleId="Tabelanormal">

</xml_diff>

<commit_message>
Atualizado Requisitos/MRN-HouseHub.docx proposto novas regras de negocio e atualizado algumas, tambeém removido regras que não condizem com o esperado.
</commit_message>
<xml_diff>
--- a/Requisitos/MRN-HouseHub.docx
+++ b/Requisitos/MRN-HouseHub.docx
@@ -151,153 +151,12 @@
               </w:rPr>
               <w:t xml:space="preserve"> alugada não pode ser alugada novamente</w:t>
             </w:r>
-          </w:p>
-        </w:tc>
-      </w:tr>
-      <w:tr>
-        <w:tc>
-          <w:tcPr>
-            <w:tcW w:w="1728" w:type="dxa"/>
-          </w:tcPr>
-          <w:p>
-            <w:pPr>
-              <w:jc w:val="both"/>
-              <w:rPr>
-                <w:b/>
-                <w:sz w:val="32"/>
-                <w:szCs w:val="32"/>
-              </w:rPr>
-            </w:pPr>
             <w:r>
               <w:rPr>
-                <w:b/>
-                <w:sz w:val="32"/>
-                <w:szCs w:val="32"/>
-              </w:rPr>
-              <w:t>Fonte</w:t>
-            </w:r>
-          </w:p>
-        </w:tc>
-        <w:tc>
-          <w:tcPr>
-            <w:tcW w:w="8616" w:type="dxa"/>
-          </w:tcPr>
-          <w:p>
-            <w:pPr>
-              <w:jc w:val="both"/>
-              <w:rPr>
-                <w:sz w:val="32"/>
-                <w:szCs w:val="32"/>
-              </w:rPr>
-            </w:pPr>
-            <w:r>
-              <w:rPr>
-                <w:sz w:val="32"/>
-                <w:szCs w:val="32"/>
-              </w:rPr>
-              <w:t>Locador/Proprietário</w:t>
-            </w:r>
-          </w:p>
-        </w:tc>
-      </w:tr>
-    </w:tbl>
-    <w:p>
-      <w:pPr>
-        <w:jc w:val="both"/>
-        <w:rPr>
-          <w:b/>
-          <w:sz w:val="32"/>
-          <w:szCs w:val="32"/>
-        </w:rPr>
-      </w:pPr>
-    </w:p>
-    <w:tbl>
-      <w:tblPr>
-        <w:tblStyle w:val="Tabelacomgrade"/>
-        <w:tblW w:w="0" w:type="auto"/>
-        <w:tblLook w:val="01E0" w:firstRow="1" w:lastRow="1" w:firstColumn="1" w:lastColumn="1" w:noHBand="0" w:noVBand="0"/>
-      </w:tblPr>
-      <w:tblGrid>
-        <w:gridCol w:w="1723"/>
-        <w:gridCol w:w="8471"/>
-      </w:tblGrid>
-      <w:tr>
-        <w:tc>
-          <w:tcPr>
-            <w:tcW w:w="10344" w:type="dxa"/>
-            <w:gridSpan w:val="2"/>
-            <w:shd w:val="clear" w:color="auto" w:fill="E6E6E6"/>
-          </w:tcPr>
-          <w:p>
-            <w:pPr>
-              <w:jc w:val="center"/>
-              <w:rPr>
-                <w:bCs/>
-                <w:sz w:val="32"/>
-                <w:szCs w:val="32"/>
-              </w:rPr>
-            </w:pPr>
-            <w:r>
-              <w:rPr>
-                <w:b/>
-                <w:sz w:val="32"/>
-                <w:szCs w:val="32"/>
-              </w:rPr>
-              <w:t xml:space="preserve">RN02: </w:t>
-            </w:r>
-            <w:r>
-              <w:rPr>
-                <w:bCs/>
-                <w:sz w:val="32"/>
-                <w:szCs w:val="32"/>
-              </w:rPr>
-              <w:t>Política de cancelamento</w:t>
-            </w:r>
-          </w:p>
-        </w:tc>
-      </w:tr>
-      <w:tr>
-        <w:tc>
-          <w:tcPr>
-            <w:tcW w:w="1728" w:type="dxa"/>
-          </w:tcPr>
-          <w:p>
-            <w:pPr>
-              <w:jc w:val="both"/>
-              <w:rPr>
-                <w:b/>
-                <w:sz w:val="32"/>
-                <w:szCs w:val="32"/>
-              </w:rPr>
-            </w:pPr>
-            <w:r>
-              <w:rPr>
-                <w:b/>
-                <w:sz w:val="32"/>
-                <w:szCs w:val="32"/>
-              </w:rPr>
-              <w:t>Descrição</w:t>
-            </w:r>
-          </w:p>
-        </w:tc>
-        <w:tc>
-          <w:tcPr>
-            <w:tcW w:w="8616" w:type="dxa"/>
-          </w:tcPr>
-          <w:p>
-            <w:pPr>
-              <w:jc w:val="both"/>
-              <w:rPr>
-                <w:sz w:val="32"/>
-                <w:szCs w:val="32"/>
-              </w:rPr>
-            </w:pPr>
-            <w:r>
-              <w:rPr>
-                <w:sz w:val="32"/>
-                <w:szCs w:val="32"/>
-              </w:rPr>
-              <w:t>Para aluguéis, estabelecer uma política clara de cancelamento que especifique as condições sob as quais um locatário pode cancelar um contrato sem penalidades.</w:t>
+                <w:sz w:val="32"/>
+                <w:szCs w:val="32"/>
+              </w:rPr>
+              <w:t>, um locador não pode alugar uma casa caso o preço do aluguel seja superior a 35% da sua renda comprovada através de avaliação de crédito.</w:t>
             </w:r>
           </w:p>
         </w:tc>
@@ -374,20 +233,13 @@
           <w:tcPr>
             <w:tcW w:w="10344" w:type="dxa"/>
             <w:gridSpan w:val="2"/>
-            <w:tcBorders>
-              <w:top w:val="single" w:sz="4" w:space="0" w:color="auto"/>
-              <w:left w:val="single" w:sz="4" w:space="0" w:color="auto"/>
-              <w:bottom w:val="single" w:sz="4" w:space="0" w:color="auto"/>
-              <w:right w:val="single" w:sz="4" w:space="0" w:color="auto"/>
-            </w:tcBorders>
             <w:shd w:val="clear" w:color="auto" w:fill="E6E6E6"/>
-            <w:hideMark/>
           </w:tcPr>
           <w:p>
             <w:pPr>
               <w:jc w:val="center"/>
               <w:rPr>
-                <w:b/>
+                <w:bCs/>
                 <w:sz w:val="32"/>
                 <w:szCs w:val="32"/>
               </w:rPr>
@@ -398,28 +250,15 @@
                 <w:sz w:val="32"/>
                 <w:szCs w:val="32"/>
               </w:rPr>
-              <w:t xml:space="preserve">RN03: </w:t>
+              <w:t xml:space="preserve">RN02: </w:t>
             </w:r>
             <w:r>
               <w:rPr>
-                <w:sz w:val="32"/>
-                <w:szCs w:val="32"/>
-              </w:rPr>
-              <w:t xml:space="preserve">Feedback e </w:t>
-            </w:r>
-            <w:r>
-              <w:rPr>
-                <w:sz w:val="32"/>
-                <w:szCs w:val="32"/>
-              </w:rPr>
-              <w:t>a</w:t>
-            </w:r>
-            <w:r>
-              <w:rPr>
-                <w:sz w:val="32"/>
-                <w:szCs w:val="32"/>
-              </w:rPr>
-              <w:t>valiações</w:t>
+                <w:b/>
+                <w:sz w:val="32"/>
+                <w:szCs w:val="32"/>
+              </w:rPr>
+              <w:t>Política de avaliação de crédito</w:t>
             </w:r>
           </w:p>
         </w:tc>
@@ -428,13 +267,6 @@
         <w:tc>
           <w:tcPr>
             <w:tcW w:w="1728" w:type="dxa"/>
-            <w:tcBorders>
-              <w:top w:val="single" w:sz="4" w:space="0" w:color="auto"/>
-              <w:left w:val="single" w:sz="4" w:space="0" w:color="auto"/>
-              <w:bottom w:val="single" w:sz="4" w:space="0" w:color="auto"/>
-              <w:right w:val="single" w:sz="4" w:space="0" w:color="auto"/>
-            </w:tcBorders>
-            <w:hideMark/>
           </w:tcPr>
           <w:p>
             <w:pPr>
@@ -458,13 +290,6 @@
         <w:tc>
           <w:tcPr>
             <w:tcW w:w="8616" w:type="dxa"/>
-            <w:tcBorders>
-              <w:top w:val="single" w:sz="4" w:space="0" w:color="auto"/>
-              <w:left w:val="single" w:sz="4" w:space="0" w:color="auto"/>
-              <w:bottom w:val="single" w:sz="4" w:space="0" w:color="auto"/>
-              <w:right w:val="single" w:sz="4" w:space="0" w:color="auto"/>
-            </w:tcBorders>
-            <w:hideMark/>
           </w:tcPr>
           <w:p>
             <w:pPr>
@@ -479,7 +304,7 @@
                 <w:sz w:val="32"/>
                 <w:szCs w:val="32"/>
               </w:rPr>
-              <w:t>Após a conclusão de um aluguel ou venda, tanto o comprador/locatário quanto o vendedor/locador têm a oportunidade de deixar feedback e avaliações sobre a experiência.</w:t>
+              <w:t>Uma avaliação de crédito dura 1 ano, para clientes sem atraso, com aluguel ativo, não é necessária ser refeita, a menos que deseje alugar outra casa.</w:t>
             </w:r>
           </w:p>
         </w:tc>
@@ -488,13 +313,6 @@
         <w:tc>
           <w:tcPr>
             <w:tcW w:w="1728" w:type="dxa"/>
-            <w:tcBorders>
-              <w:top w:val="single" w:sz="4" w:space="0" w:color="auto"/>
-              <w:left w:val="single" w:sz="4" w:space="0" w:color="auto"/>
-              <w:bottom w:val="single" w:sz="4" w:space="0" w:color="auto"/>
-              <w:right w:val="single" w:sz="4" w:space="0" w:color="auto"/>
-            </w:tcBorders>
-            <w:hideMark/>
           </w:tcPr>
           <w:p>
             <w:pPr>
@@ -518,13 +336,6 @@
         <w:tc>
           <w:tcPr>
             <w:tcW w:w="8616" w:type="dxa"/>
-            <w:tcBorders>
-              <w:top w:val="single" w:sz="4" w:space="0" w:color="auto"/>
-              <w:left w:val="single" w:sz="4" w:space="0" w:color="auto"/>
-              <w:bottom w:val="single" w:sz="4" w:space="0" w:color="auto"/>
-              <w:right w:val="single" w:sz="4" w:space="0" w:color="auto"/>
-            </w:tcBorders>
-            <w:hideMark/>
           </w:tcPr>
           <w:p>
             <w:pPr>
@@ -539,7 +350,7 @@
                 <w:sz w:val="32"/>
                 <w:szCs w:val="32"/>
               </w:rPr>
-              <w:t>Plataforma de Comentários e Avaliações</w:t>
+              <w:t>Locador</w:t>
             </w:r>
           </w:p>
         </w:tc>
@@ -552,6 +363,7 @@
           <w:b/>
           <w:sz w:val="32"/>
           <w:szCs w:val="32"/>
+          <w:u w:val="single"/>
         </w:rPr>
       </w:pPr>
     </w:p>
@@ -602,7 +414,7 @@
                 <w:sz w:val="32"/>
                 <w:szCs w:val="32"/>
               </w:rPr>
-              <w:t>4</w:t>
+              <w:t>3</w:t>
             </w:r>
             <w:r>
               <w:rPr>
@@ -670,7 +482,21 @@
                 <w:sz w:val="32"/>
                 <w:szCs w:val="32"/>
               </w:rPr>
-              <w:t>Em caso de atraso no pagamento mensal do aluguel, será cobrada uma multa de 1% ao mês sobre o valor do aluguel, a partir do 1</w:t>
+              <w:t>Em caso de atraso no pagamento mensal do aluguel, será cobrada uma</w:t>
+            </w:r>
+            <w:r>
+              <w:rPr>
+                <w:sz w:val="32"/>
+                <w:szCs w:val="32"/>
+              </w:rPr>
+              <w:t xml:space="preserve"> taxa de 0,5% do valor total do aluguel com atraso + Mora de 0.05% ao dia</w:t>
+            </w:r>
+            <w:r>
+              <w:rPr>
+                <w:sz w:val="32"/>
+                <w:szCs w:val="32"/>
+              </w:rPr>
+              <w:t>, a partir do 1</w:t>
             </w:r>
             <w:r>
               <w:rPr>

</xml_diff>